<commit_message>
A few minor tweaks
</commit_message>
<xml_diff>
--- a/XR3 - Fluoroscopy Handout.docx
+++ b/XR3 - Fluoroscopy Handout.docx
@@ -1,16 +1,21 @@
 
 <file path=word/document.xml><?xml version="1.0" encoding="utf-8"?>
-<w:document xmlns:o="urn:schemas-microsoft-com:office:office" xmlns:r="http://schemas.openxmlformats.org/officeDocument/2006/relationships" xmlns:v="urn:schemas-microsoft-com:vml" xmlns:w="http://schemas.openxmlformats.org/wordprocessingml/2006/main" xmlns:w10="urn:schemas-microsoft-com:office:word" xmlns:wp="http://schemas.openxmlformats.org/drawingml/2006/wordprocessingDrawing" xmlns:wps="http://schemas.microsoft.com/office/word/2010/wordprocessingShape" xmlns:wpg="http://schemas.microsoft.com/office/word/2010/wordprocessingGroup" xmlns:mc="http://schemas.openxmlformats.org/markup-compatibility/2006" xmlns:wp14="http://schemas.microsoft.com/office/word/2010/wordprocessingDrawing" xmlns:w14="http://schemas.microsoft.com/office/word/2010/wordml" mc:Ignorable="w14 wp14">
+<w:document xmlns:wpc="http://schemas.microsoft.com/office/word/2010/wordprocessingCanvas" xmlns:cx="http://schemas.microsoft.com/office/drawing/2014/chartex" xmlns:cx1="http://schemas.microsoft.com/office/drawing/2015/9/8/chartex" xmlns:cx2="http://schemas.microsoft.com/office/drawing/2015/10/21/chartex" xmlns:cx3="http://schemas.microsoft.com/office/drawing/2016/5/9/chartex" xmlns:cx4="http://schemas.microsoft.com/office/drawing/2016/5/10/chartex" xmlns:cx5="http://schemas.microsoft.com/office/drawing/2016/5/11/chartex" xmlns:cx6="http://schemas.microsoft.com/office/drawing/2016/5/12/chartex" xmlns:cx7="http://schemas.microsoft.com/office/drawing/2016/5/13/chartex" xmlns:cx8="http://schemas.microsoft.com/office/drawing/2016/5/14/chartex" xmlns:mc="http://schemas.openxmlformats.org/markup-compatibility/2006" xmlns:aink="http://schemas.microsoft.com/office/drawing/2016/ink" xmlns:am3d="http://schemas.microsoft.com/office/drawing/2017/model3d" xmlns:o="urn:schemas-microsoft-com:office:office" xmlns:r="http://schemas.openxmlformats.org/officeDocument/2006/relationships" xmlns:m="http://schemas.openxmlformats.org/officeDocument/2006/math" xmlns:v="urn:schemas-microsoft-com:vml" xmlns:wp14="http://schemas.microsoft.com/office/word/2010/wordprocessingDrawing" xmlns:wp="http://schemas.openxmlformats.org/drawingml/2006/wordprocessingDrawing" xmlns:w10="urn:schemas-microsoft-com:office:word" xmlns:w="http://schemas.openxmlformats.org/wordprocessingml/2006/main" xmlns:w14="http://schemas.microsoft.com/office/word/2010/wordml" xmlns:w15="http://schemas.microsoft.com/office/word/2012/wordml" xmlns:w16cex="http://schemas.microsoft.com/office/word/2018/wordml/cex" xmlns:w16cid="http://schemas.microsoft.com/office/word/2016/wordml/cid" xmlns:w16="http://schemas.microsoft.com/office/word/2018/wordml" xmlns:w16se="http://schemas.microsoft.com/office/word/2015/wordml/symex" xmlns:wpg="http://schemas.microsoft.com/office/word/2010/wordprocessingGroup" xmlns:wpi="http://schemas.microsoft.com/office/word/2010/wordprocessingInk" xmlns:wne="http://schemas.microsoft.com/office/word/2006/wordml" xmlns:wps="http://schemas.microsoft.com/office/word/2010/wordprocessingShape" mc:Ignorable="w14 w15 w16se w16cid w16 w16cex wp14">
   <w:body>
     <w:p>
       <w:pPr>
-        <w:pStyle w:val="Normal"/>
-        <w:rPr>
-          <w:lang w:val="en-CA"/>
-        </w:rPr>
-      </w:pPr>
-      <w:r>
-        <w:rPr>
+        <w:rPr>
+          <w:b/>
+          <w:bCs/>
+          <w:u w:val="single"/>
+          <w:lang w:val="en-CA"/>
+        </w:rPr>
+      </w:pPr>
+      <w:r>
+        <w:rPr>
+          <w:b/>
+          <w:bCs/>
+          <w:u w:val="single"/>
           <w:lang w:val="en-CA"/>
         </w:rPr>
         <w:t>XR3 Fluoroscopy Handout</w:t>
@@ -18,15 +23,15 @@
     </w:p>
     <w:p>
       <w:pPr>
-        <w:pStyle w:val="Normal"/>
-        <w:rPr>
-          <w:lang w:val="en-CA"/>
-        </w:rPr>
-      </w:pPr>
-      <w:r>
-        <w:rPr>
-          <w:lang w:val="en-CA"/>
-        </w:rPr>
+        <w:rPr>
+          <w:lang w:val="en-CA"/>
+        </w:rPr>
+      </w:pPr>
+      <w:r>
+        <w:rPr>
+          <w:lang w:val="en-CA"/>
+        </w:rPr>
+        <w:t>*Bolded words/sentences will be removed to be filled in by audience during presentation.</w:t>
       </w:r>
     </w:p>
     <w:p>
@@ -90,6 +95,15 @@
     <w:p>
       <w:pPr>
         <w:pStyle w:val="ListParagraph"/>
+        <w:ind w:left="1440"/>
+        <w:rPr>
+          <w:lang w:val="en-CA"/>
+        </w:rPr>
+      </w:pPr>
+    </w:p>
+    <w:p>
+      <w:pPr>
+        <w:pStyle w:val="ListParagraph"/>
         <w:numPr>
           <w:ilvl w:val="0"/>
           <w:numId w:val="1"/>
@@ -138,13 +152,29 @@
           <w:bCs/>
           <w:lang w:val="en-CA"/>
         </w:rPr>
-        <w:t>cont</w:t>
-      </w:r>
-      <w:r>
-        <w:rPr>
-          <w:lang w:val="en-CA"/>
-        </w:rPr>
-        <w:t>.____ sampling gives a sampling rate of __</w:t>
+        <w:t>C</w:t>
+      </w:r>
+      <w:r>
+        <w:rPr>
+          <w:b/>
+          <w:bCs/>
+          <w:lang w:val="en-CA"/>
+        </w:rPr>
+        <w:t>ont</w:t>
+      </w:r>
+      <w:r>
+        <w:rPr>
+          <w:b/>
+          <w:bCs/>
+          <w:lang w:val="en-CA"/>
+        </w:rPr>
+        <w:t>inuous</w:t>
+      </w:r>
+      <w:r>
+        <w:rPr>
+          <w:lang w:val="en-CA"/>
+        </w:rPr>
+        <w:t>____ sampling gives a sampling rate of __</w:t>
       </w:r>
       <w:r>
         <w:rPr>
@@ -158,7 +188,7 @@
         <w:rPr>
           <w:lang w:val="en-CA"/>
         </w:rPr>
-        <w:t>____ while  __</w:t>
+        <w:t>____ while __</w:t>
       </w:r>
       <w:r>
         <w:rPr>
@@ -198,11 +228,21 @@
       </w:r>
       <w:r>
         <w:rPr>
-          <w:b w:val="false"/>
-          <w:bCs w:val="false"/>
-          <w:lang w:val="en-CA"/>
-        </w:rPr>
-        <w:t xml:space="preserve">sampling, while faster movements may be missed entirely when using </w:t>
+          <w:lang w:val="en-CA"/>
+        </w:rPr>
+        <w:t xml:space="preserve">sampling, </w:t>
+      </w:r>
+      <w:r>
+        <w:rPr>
+          <w:lang w:val="en-CA"/>
+        </w:rPr>
+        <w:t>while this is less likely to be an issue using</w:t>
+      </w:r>
+      <w:r>
+        <w:rPr>
+          <w:lang w:val="en-CA"/>
+        </w:rPr>
+        <w:t xml:space="preserve"> </w:t>
       </w:r>
       <w:r>
         <w:rPr>
@@ -214,18 +254,18 @@
       </w:r>
       <w:r>
         <w:rPr>
-          <w:b w:val="false"/>
-          <w:bCs w:val="false"/>
-          <w:lang w:val="en-CA"/>
-        </w:rPr>
-        <w:t xml:space="preserve"> sampling</w:t>
-      </w:r>
-      <w:r>
-        <w:rPr>
-          <w:lang w:val="en-CA"/>
-        </w:rPr>
-        <w:t>.</w:t>
-      </w:r>
+          <w:lang w:val="en-CA"/>
+        </w:rPr>
+        <w:t xml:space="preserve"> sampling.</w:t>
+      </w:r>
+    </w:p>
+    <w:p>
+      <w:pPr>
+        <w:pStyle w:val="ListParagraph"/>
+        <w:rPr>
+          <w:lang w:val="en-CA"/>
+        </w:rPr>
+      </w:pPr>
     </w:p>
     <w:p>
       <w:pPr>
@@ -264,13 +304,13 @@
           <w:bCs/>
           <w:lang w:val="en-CA"/>
         </w:rPr>
-        <w:t>area under curve/total signal per pulse etc. (any equivalent works)</w:t>
-      </w:r>
-      <w:r>
-        <w:rPr>
-          <w:lang w:val="en-CA"/>
-        </w:rPr>
-        <w:t xml:space="preserve">__. </w:t>
+        <w:t>area under curve/total signal per pulse (any equivalent works)</w:t>
+      </w:r>
+      <w:r>
+        <w:rPr>
+          <w:lang w:val="en-CA"/>
+        </w:rPr>
+        <w:t xml:space="preserve">. </w:t>
       </w:r>
     </w:p>
     <w:p>
@@ -288,9 +328,13 @@
         <w:rPr>
           <w:lang w:val="en-CA"/>
         </w:rPr>
-        <w:t>Name the two types of receivers used in fluoroscopy systems. Highlight the one used most</w:t>
-        <w:br/>
-        <w:t xml:space="preserve"> today.</w:t>
+        <w:t>Name the two types of receivers used in fluoroscopy systems. Highlight the</w:t>
+      </w:r>
+      <w:r>
+        <w:rPr>
+          <w:lang w:val="en-CA"/>
+        </w:rPr>
+        <w:t xml:space="preserve"> more modern one.</w:t>
       </w:r>
     </w:p>
     <w:p>
@@ -302,7 +346,6 @@
         </w:numPr>
         <w:rPr>
           <w:b/>
-          <w:b/>
           <w:bCs/>
           <w:lang w:val="en-CA"/>
         </w:rPr>
@@ -340,6 +383,15 @@
     <w:p>
       <w:pPr>
         <w:pStyle w:val="ListParagraph"/>
+        <w:ind w:left="1440"/>
+        <w:rPr>
+          <w:highlight w:val="yellow"/>
+        </w:rPr>
+      </w:pPr>
+    </w:p>
+    <w:p>
+      <w:pPr>
+        <w:pStyle w:val="ListParagraph"/>
         <w:numPr>
           <w:ilvl w:val="0"/>
           <w:numId w:val="1"/>
@@ -440,7 +492,19 @@
         <w:rPr>
           <w:lang w:val="en-CA"/>
         </w:rPr>
-        <w:t>Which components of the x-ray system are altered to alter beam strength?</w:t>
+        <w:t xml:space="preserve">Which components of the x-ray system are altered to </w:t>
+      </w:r>
+      <w:r>
+        <w:rPr>
+          <w:lang w:val="en-CA"/>
+        </w:rPr>
+        <w:t>change</w:t>
+      </w:r>
+      <w:r>
+        <w:rPr>
+          <w:lang w:val="en-CA"/>
+        </w:rPr>
+        <w:t xml:space="preserve"> beam strength?</w:t>
       </w:r>
     </w:p>
     <w:p>
@@ -452,7 +516,6 @@
         </w:numPr>
         <w:rPr>
           <w:b/>
-          <w:b/>
           <w:bCs/>
           <w:lang w:val="en-CA"/>
         </w:rPr>
@@ -517,7 +580,15 @@
           <w:bCs/>
           <w:lang w:val="en-CA"/>
         </w:rPr>
-        <w:t>attenuation</w:t>
+        <w:t>attenuatio</w:t>
+      </w:r>
+      <w:r>
+        <w:rPr>
+          <w:b/>
+          <w:bCs/>
+          <w:lang w:val="en-CA"/>
+        </w:rPr>
+        <w:t>n</w:t>
       </w:r>
       <w:r>
         <w:rPr>
@@ -529,14 +600,216 @@
         <w:rPr>
           <w:lang w:val="en-CA"/>
         </w:rPr>
-        <w:t xml:space="preserve">caused by </w:t>
-      </w:r>
-      <w:r>
-        <w:rPr>
-          <w:lang w:val="en-CA"/>
-        </w:rPr>
-        <w:t>the patient.</w:t>
-      </w:r>
+        <w:t>caused by</w:t>
+      </w:r>
+      <w:r>
+        <w:rPr>
+          <w:lang w:val="en-CA"/>
+        </w:rPr>
+        <w:t xml:space="preserve"> the patient.</w:t>
+      </w:r>
+    </w:p>
+    <w:p>
+      <w:pPr>
+        <w:rPr>
+          <w:lang w:val="en-CA"/>
+        </w:rPr>
+      </w:pPr>
+      <w:r>
+        <w:rPr>
+          <w:noProof/>
+          <w:lang w:val="en-CA"/>
+        </w:rPr>
+        <mc:AlternateContent>
+          <mc:Choice Requires="wps">
+            <w:drawing>
+              <wp:anchor distT="45720" distB="45720" distL="114300" distR="114300" simplePos="0" relativeHeight="251661312" behindDoc="0" locked="0" layoutInCell="1" allowOverlap="1" wp14:anchorId="6DD85ADF" wp14:editId="125A7199">
+                <wp:simplePos x="0" y="0"/>
+                <wp:positionH relativeFrom="column">
+                  <wp:posOffset>3122930</wp:posOffset>
+                </wp:positionH>
+                <wp:positionV relativeFrom="paragraph">
+                  <wp:posOffset>767080</wp:posOffset>
+                </wp:positionV>
+                <wp:extent cx="2360930" cy="1404620"/>
+                <wp:effectExtent l="0" t="0" r="22860" b="11430"/>
+                <wp:wrapSquare wrapText="bothSides"/>
+                <wp:docPr id="5" name="Text Box 2"/>
+                <wp:cNvGraphicFramePr>
+                  <a:graphicFrameLocks xmlns:a="http://schemas.openxmlformats.org/drawingml/2006/main"/>
+                </wp:cNvGraphicFramePr>
+                <a:graphic xmlns:a="http://schemas.openxmlformats.org/drawingml/2006/main">
+                  <a:graphicData uri="http://schemas.microsoft.com/office/word/2010/wordprocessingShape">
+                    <wps:wsp>
+                      <wps:cNvSpPr txBox="1">
+                        <a:spLocks noChangeArrowheads="1"/>
+                      </wps:cNvSpPr>
+                      <wps:spPr bwMode="auto">
+                        <a:xfrm>
+                          <a:off x="0" y="0"/>
+                          <a:ext cx="2360930" cy="1404620"/>
+                        </a:xfrm>
+                        <a:prstGeom prst="rect">
+                          <a:avLst/>
+                        </a:prstGeom>
+                        <a:solidFill>
+                          <a:srgbClr val="FFFFFF"/>
+                        </a:solidFill>
+                        <a:ln w="9525">
+                          <a:solidFill>
+                            <a:srgbClr val="000000"/>
+                          </a:solidFill>
+                          <a:miter lim="800000"/>
+                          <a:headEnd/>
+                          <a:tailEnd/>
+                        </a:ln>
+                      </wps:spPr>
+                      <wps:txbx>
+                        <w:txbxContent>
+                          <w:p>
+                            <w:pPr>
+                              <w:rPr>
+                                <w:lang w:val="en-CA"/>
+                              </w:rPr>
+                            </w:pPr>
+                            <w:r>
+                              <w:rPr>
+                                <w:b/>
+                                <w:bCs/>
+                                <w:lang w:val="en-CA"/>
+                              </w:rPr>
+                              <w:t>Figure 1</w:t>
+                            </w:r>
+                            <w:r>
+                              <w:rPr>
+                                <w:lang w:val="en-CA"/>
+                              </w:rPr>
+                              <w:t xml:space="preserve">. Dose/Contrast trade off curves. </w:t>
+                            </w:r>
+                            <w:r>
+                              <w:rPr>
+                                <w:lang w:val="en-CA"/>
+                              </w:rPr>
+                              <w:t xml:space="preserve">The AERC circuit controls the dose/contrast ratio to keep image quality constant as the x-ray beam is attenuated by </w:t>
+                            </w:r>
+                            <w:r>
+                              <w:rPr>
+                                <w:lang w:val="en-CA"/>
+                              </w:rPr>
+                              <w:t>patient thickness.</w:t>
+                            </w:r>
+                          </w:p>
+                        </w:txbxContent>
+                      </wps:txbx>
+                      <wps:bodyPr rot="0" vert="horz" wrap="square" lIns="91440" tIns="45720" rIns="91440" bIns="45720" anchor="t" anchorCtr="0">
+                        <a:spAutoFit/>
+                      </wps:bodyPr>
+                    </wps:wsp>
+                  </a:graphicData>
+                </a:graphic>
+                <wp14:sizeRelH relativeFrom="margin">
+                  <wp14:pctWidth>40000</wp14:pctWidth>
+                </wp14:sizeRelH>
+                <wp14:sizeRelV relativeFrom="margin">
+                  <wp14:pctHeight>20000</wp14:pctHeight>
+                </wp14:sizeRelV>
+              </wp:anchor>
+            </w:drawing>
+          </mc:Choice>
+          <mc:Fallback>
+            <w:pict>
+              <v:shapetype w14:anchorId="6DD85ADF" id="_x0000_t202" coordsize="21600,21600" o:spt="202" path="m,l,21600r21600,l21600,xe">
+                <v:stroke joinstyle="miter"/>
+                <v:path gradientshapeok="t" o:connecttype="rect"/>
+              </v:shapetype>
+              <v:shape id="Text Box 2" o:spid="_x0000_s1026" type="#_x0000_t202" style="position:absolute;margin-left:245.9pt;margin-top:60.4pt;width:185.9pt;height:110.6pt;z-index:251661312;visibility:visible;mso-wrap-style:square;mso-width-percent:400;mso-height-percent:200;mso-wrap-distance-left:9pt;mso-wrap-distance-top:3.6pt;mso-wrap-distance-right:9pt;mso-wrap-distance-bottom:3.6pt;mso-position-horizontal:absolute;mso-position-horizontal-relative:text;mso-position-vertical:absolute;mso-position-vertical-relative:text;mso-width-percent:400;mso-height-percent:200;mso-width-relative:margin;mso-height-relative:margin;v-text-anchor:top" o:gfxdata="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">
+                <v:textbox style="mso-fit-shape-to-text:t">
+                  <w:txbxContent>
+                    <w:p>
+                      <w:pPr>
+                        <w:rPr>
+                          <w:lang w:val="en-CA"/>
+                        </w:rPr>
+                      </w:pPr>
+                      <w:r>
+                        <w:rPr>
+                          <w:b/>
+                          <w:bCs/>
+                          <w:lang w:val="en-CA"/>
+                        </w:rPr>
+                        <w:t>Figure 1</w:t>
+                      </w:r>
+                      <w:r>
+                        <w:rPr>
+                          <w:lang w:val="en-CA"/>
+                        </w:rPr>
+                        <w:t xml:space="preserve">. Dose/Contrast trade off curves. </w:t>
+                      </w:r>
+                      <w:r>
+                        <w:rPr>
+                          <w:lang w:val="en-CA"/>
+                        </w:rPr>
+                        <w:t xml:space="preserve">The AERC circuit controls the dose/contrast ratio to keep image quality constant as the x-ray beam is attenuated by </w:t>
+                      </w:r>
+                      <w:r>
+                        <w:rPr>
+                          <w:lang w:val="en-CA"/>
+                        </w:rPr>
+                        <w:t>patient thickness.</w:t>
+                      </w:r>
+                    </w:p>
+                  </w:txbxContent>
+                </v:textbox>
+                <w10:wrap type="square"/>
+              </v:shape>
+            </w:pict>
+          </mc:Fallback>
+        </mc:AlternateContent>
+      </w:r>
+      <w:r>
+        <w:drawing>
+          <wp:inline distT="0" distB="0" distL="0" distR="0" wp14:anchorId="348163D0" wp14:editId="62DEFF06">
+            <wp:extent cx="2952750" cy="2800350"/>
+            <wp:effectExtent l="0" t="0" r="0" b="0"/>
+            <wp:docPr id="3" name="Picture 3"/>
+            <wp:cNvGraphicFramePr>
+              <a:graphicFrameLocks xmlns:a="http://schemas.openxmlformats.org/drawingml/2006/main" noChangeAspect="1"/>
+            </wp:cNvGraphicFramePr>
+            <a:graphic xmlns:a="http://schemas.openxmlformats.org/drawingml/2006/main">
+              <a:graphicData uri="http://schemas.openxmlformats.org/drawingml/2006/picture">
+                <pic:pic xmlns:pic="http://schemas.openxmlformats.org/drawingml/2006/picture">
+                  <pic:nvPicPr>
+                    <pic:cNvPr id="1" name=""/>
+                    <pic:cNvPicPr/>
+                  </pic:nvPicPr>
+                  <pic:blipFill>
+                    <a:blip r:embed="rId5"/>
+                    <a:stretch>
+                      <a:fillRect/>
+                    </a:stretch>
+                  </pic:blipFill>
+                  <pic:spPr>
+                    <a:xfrm>
+                      <a:off x="0" y="0"/>
+                      <a:ext cx="2952750" cy="2800350"/>
+                    </a:xfrm>
+                    <a:prstGeom prst="rect">
+                      <a:avLst/>
+                    </a:prstGeom>
+                  </pic:spPr>
+                </pic:pic>
+              </a:graphicData>
+            </a:graphic>
+          </wp:inline>
+        </w:drawing>
+      </w:r>
+    </w:p>
+    <w:p>
+      <w:pPr>
+        <w:rPr>
+          <w:lang w:val="en-CA"/>
+        </w:rPr>
+      </w:pPr>
     </w:p>
     <w:p>
       <w:pPr>
@@ -553,7 +826,20 @@
         <w:rPr>
           <w:lang w:val="en-CA"/>
         </w:rPr>
-        <w:t>What is the name of the flesh analog used to test radiation dosage?</w:t>
+        <w:lastRenderedPageBreak/>
+        <w:t xml:space="preserve">What is the name </w:t>
+      </w:r>
+      <w:r>
+        <w:rPr>
+          <w:lang w:val="en-CA"/>
+        </w:rPr>
+        <w:t xml:space="preserve">(acronym) </w:t>
+      </w:r>
+      <w:r>
+        <w:rPr>
+          <w:lang w:val="en-CA"/>
+        </w:rPr>
+        <w:t>of the flesh analog used to test radiation dosage?</w:t>
       </w:r>
     </w:p>
     <w:p>
@@ -579,6 +865,15 @@
     <w:p>
       <w:pPr>
         <w:pStyle w:val="ListParagraph"/>
+        <w:ind w:left="1440"/>
+        <w:rPr>
+          <w:lang w:val="en-CA"/>
+        </w:rPr>
+      </w:pPr>
+    </w:p>
+    <w:p>
+      <w:pPr>
+        <w:pStyle w:val="ListParagraph"/>
         <w:numPr>
           <w:ilvl w:val="0"/>
           <w:numId w:val="1"/>
@@ -637,6 +932,15 @@
     <w:p>
       <w:pPr>
         <w:pStyle w:val="ListParagraph"/>
+        <w:ind w:left="1440"/>
+        <w:rPr>
+          <w:lang w:val="en-CA"/>
+        </w:rPr>
+      </w:pPr>
+    </w:p>
+    <w:p>
+      <w:pPr>
+        <w:pStyle w:val="ListParagraph"/>
         <w:numPr>
           <w:ilvl w:val="0"/>
           <w:numId w:val="1"/>
@@ -661,7 +965,6 @@
         </w:numPr>
         <w:rPr>
           <w:b/>
-          <w:b/>
           <w:bCs/>
           <w:lang w:val="en-CA"/>
         </w:rPr>
@@ -684,7 +987,6 @@
         </w:numPr>
         <w:rPr>
           <w:b/>
-          <w:b/>
           <w:bCs/>
           <w:lang w:val="en-CA"/>
         </w:rPr>
@@ -707,7 +1009,6 @@
         </w:numPr>
         <w:rPr>
           <w:b/>
-          <w:b/>
           <w:bCs/>
           <w:lang w:val="en-CA"/>
         </w:rPr>
@@ -730,7 +1031,6 @@
         </w:numPr>
         <w:rPr>
           <w:b/>
-          <w:b/>
           <w:bCs/>
           <w:lang w:val="en-CA"/>
         </w:rPr>
@@ -746,30 +1046,411 @@
     </w:p>
     <w:p>
       <w:pPr>
-        <w:pStyle w:val="Normal"/>
-        <w:ind w:left="1080" w:hanging="0"/>
-        <w:rPr>
-          <w:b/>
-          <w:b/>
-          <w:bCs/>
-          <w:lang w:val="en-CA"/>
-        </w:rPr>
-      </w:pPr>
-      <w:r>
-        <w:rPr>
-          <w:b/>
-          <w:bCs/>
-          <w:lang w:val="en-CA"/>
-        </w:rPr>
-        <w:t>(pick two)</w:t>
-      </w:r>
+        <w:ind w:left="1080"/>
+        <w:rPr>
+          <w:b/>
+          <w:bCs/>
+          <w:lang w:val="en-CA"/>
+        </w:rPr>
+      </w:pPr>
+      <w:r>
+        <w:rPr>
+          <w:b/>
+          <w:bCs/>
+          <w:lang w:val="en-CA"/>
+        </w:rPr>
+        <w:t>(</w:t>
+      </w:r>
+      <w:r>
+        <w:rPr>
+          <w:b/>
+          <w:bCs/>
+          <w:lang w:val="en-CA"/>
+        </w:rPr>
+        <w:t>any two work</w:t>
+      </w:r>
+      <w:r>
+        <w:rPr>
+          <w:b/>
+          <w:bCs/>
+          <w:lang w:val="en-CA"/>
+        </w:rPr>
+        <w:t>)</w:t>
+      </w:r>
+    </w:p>
+    <w:p>
+      <w:pPr>
+        <w:rPr>
+          <w:b/>
+          <w:bCs/>
+          <w:lang w:val="en-CA"/>
+        </w:rPr>
+      </w:pPr>
+    </w:p>
+    <w:p>
+      <w:pPr>
+        <w:rPr>
+          <w:b/>
+          <w:bCs/>
+          <w:lang w:val="en-CA"/>
+        </w:rPr>
+      </w:pPr>
+      <w:r>
+        <w:rPr>
+          <w:b/>
+          <w:bCs/>
+          <w:noProof/>
+          <w:lang w:val="en-CA"/>
+        </w:rPr>
+        <mc:AlternateContent>
+          <mc:Choice Requires="wps">
+            <w:drawing>
+              <wp:anchor distT="45720" distB="45720" distL="114300" distR="114300" simplePos="0" relativeHeight="251659264" behindDoc="0" locked="0" layoutInCell="1" allowOverlap="1" wp14:anchorId="285EE32B" wp14:editId="233F7DDD">
+                <wp:simplePos x="0" y="0"/>
+                <wp:positionH relativeFrom="margin">
+                  <wp:posOffset>3562350</wp:posOffset>
+                </wp:positionH>
+                <wp:positionV relativeFrom="paragraph">
+                  <wp:posOffset>299720</wp:posOffset>
+                </wp:positionV>
+                <wp:extent cx="2374900" cy="1841500"/>
+                <wp:effectExtent l="0" t="0" r="25400" b="25400"/>
+                <wp:wrapSquare wrapText="bothSides"/>
+                <wp:docPr id="217" name="Text Box 2"/>
+                <wp:cNvGraphicFramePr>
+                  <a:graphicFrameLocks xmlns:a="http://schemas.openxmlformats.org/drawingml/2006/main"/>
+                </wp:cNvGraphicFramePr>
+                <a:graphic xmlns:a="http://schemas.openxmlformats.org/drawingml/2006/main">
+                  <a:graphicData uri="http://schemas.microsoft.com/office/word/2010/wordprocessingShape">
+                    <wps:wsp>
+                      <wps:cNvSpPr txBox="1">
+                        <a:spLocks noChangeArrowheads="1"/>
+                      </wps:cNvSpPr>
+                      <wps:spPr bwMode="auto">
+                        <a:xfrm>
+                          <a:off x="0" y="0"/>
+                          <a:ext cx="2374900" cy="1841500"/>
+                        </a:xfrm>
+                        <a:prstGeom prst="rect">
+                          <a:avLst/>
+                        </a:prstGeom>
+                        <a:solidFill>
+                          <a:srgbClr val="FFFFFF"/>
+                        </a:solidFill>
+                        <a:ln w="9525">
+                          <a:solidFill>
+                            <a:srgbClr val="000000"/>
+                          </a:solidFill>
+                          <a:miter lim="800000"/>
+                          <a:headEnd/>
+                          <a:tailEnd/>
+                        </a:ln>
+                      </wps:spPr>
+                      <wps:txbx>
+                        <w:txbxContent>
+                          <w:p>
+                            <w:pPr>
+                              <w:rPr>
+                                <w:lang w:val="en-CA"/>
+                              </w:rPr>
+                            </w:pPr>
+                            <w:r>
+                              <w:rPr>
+                                <w:b/>
+                                <w:bCs/>
+                                <w:lang w:val="en-CA"/>
+                              </w:rPr>
+                              <w:t>Figure 2.</w:t>
+                            </w:r>
+                            <w:r>
+                              <w:rPr>
+                                <w:lang w:val="en-CA"/>
+                              </w:rPr>
+                              <w:t xml:space="preserve"> </w:t>
+                            </w:r>
+                            <w:r>
+                              <w:rPr>
+                                <w:lang w:val="en-CA"/>
+                              </w:rPr>
+                              <w:t>C-Arm Design</w:t>
+                            </w:r>
+                            <w:r>
+                              <w:rPr>
+                                <w:lang w:val="en-CA"/>
+                              </w:rPr>
+                              <w:t xml:space="preserve"> (named for its shape)</w:t>
+                            </w:r>
+                            <w:r>
+                              <w:rPr>
+                                <w:lang w:val="en-CA"/>
+                              </w:rPr>
+                              <w:t xml:space="preserve"> is a portable fluoroscopy machine</w:t>
+                            </w:r>
+                            <w:r>
+                              <w:rPr>
+                                <w:lang w:val="en-CA"/>
+                              </w:rPr>
+                              <w:t xml:space="preserve"> that allows for quick real time imaging!</w:t>
+                            </w:r>
+                            <w:r>
+                              <w:rPr>
+                                <w:lang w:val="en-CA"/>
+                              </w:rPr>
+                              <w:t xml:space="preserve"> </w:t>
+                            </w:r>
+                          </w:p>
+                          <w:p>
+                            <w:pPr>
+                              <w:rPr>
+                                <w:lang w:val="en-CA"/>
+                              </w:rPr>
+                            </w:pPr>
+                            <w:r>
+                              <w:rPr>
+                                <w:lang w:val="en-CA"/>
+                              </w:rPr>
+                              <w:t xml:space="preserve">9. </w:t>
+                            </w:r>
+                            <w:r>
+                              <w:rPr>
+                                <w:lang w:val="en-CA"/>
+                              </w:rPr>
+                              <w:t>The receiver in this image is:</w:t>
+                            </w:r>
+                          </w:p>
+                          <w:p>
+                            <w:pPr>
+                              <w:pStyle w:val="ListParagraph"/>
+                              <w:numPr>
+                                <w:ilvl w:val="0"/>
+                                <w:numId w:val="3"/>
+                              </w:numPr>
+                              <w:rPr>
+                                <w:b/>
+                                <w:bCs/>
+                                <w:lang w:val="en-CA"/>
+                              </w:rPr>
+                            </w:pPr>
+                            <w:r>
+                              <w:rPr>
+                                <w:b/>
+                                <w:bCs/>
+                                <w:lang w:val="en-CA"/>
+                              </w:rPr>
+                              <w:t>Flat Panel</w:t>
+                            </w:r>
+                          </w:p>
+                          <w:p>
+                            <w:pPr>
+                              <w:pStyle w:val="ListParagraph"/>
+                              <w:numPr>
+                                <w:ilvl w:val="0"/>
+                                <w:numId w:val="3"/>
+                              </w:numPr>
+                              <w:rPr>
+                                <w:lang w:val="en-CA"/>
+                              </w:rPr>
+                            </w:pPr>
+                            <w:r>
+                              <w:rPr>
+                                <w:lang w:val="en-CA"/>
+                              </w:rPr>
+                              <w:t>Image Intensifier</w:t>
+                            </w:r>
+                          </w:p>
+                        </w:txbxContent>
+                      </wps:txbx>
+                      <wps:bodyPr rot="0" vert="horz" wrap="square" lIns="91440" tIns="45720" rIns="91440" bIns="45720" anchor="t" anchorCtr="0">
+                        <a:noAutofit/>
+                      </wps:bodyPr>
+                    </wps:wsp>
+                  </a:graphicData>
+                </a:graphic>
+                <wp14:sizeRelH relativeFrom="margin">
+                  <wp14:pctWidth>0</wp14:pctWidth>
+                </wp14:sizeRelH>
+                <wp14:sizeRelV relativeFrom="margin">
+                  <wp14:pctHeight>0</wp14:pctHeight>
+                </wp14:sizeRelV>
+              </wp:anchor>
+            </w:drawing>
+          </mc:Choice>
+          <mc:Fallback>
+            <w:pict>
+              <v:shape w14:anchorId="285EE32B" id="_x0000_s1027" type="#_x0000_t202" style="position:absolute;margin-left:280.5pt;margin-top:23.6pt;width:187pt;height:145pt;z-index:251659264;visibility:visible;mso-wrap-style:square;mso-width-percent:0;mso-height-percent:0;mso-wrap-distance-left:9pt;mso-wrap-distance-top:3.6pt;mso-wrap-distance-right:9pt;mso-wrap-distance-bottom:3.6pt;mso-position-horizontal:absolute;mso-position-horizontal-relative:margin;mso-position-vertical:absolute;mso-position-vertical-relative:text;mso-width-percent:0;mso-height-percent:0;mso-width-relative:margin;mso-height-relative:margin;v-text-anchor:top" o:gfxdata="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">
+                <v:textbox>
+                  <w:txbxContent>
+                    <w:p>
+                      <w:pPr>
+                        <w:rPr>
+                          <w:lang w:val="en-CA"/>
+                        </w:rPr>
+                      </w:pPr>
+                      <w:r>
+                        <w:rPr>
+                          <w:b/>
+                          <w:bCs/>
+                          <w:lang w:val="en-CA"/>
+                        </w:rPr>
+                        <w:t>Figure 2.</w:t>
+                      </w:r>
+                      <w:r>
+                        <w:rPr>
+                          <w:lang w:val="en-CA"/>
+                        </w:rPr>
+                        <w:t xml:space="preserve"> </w:t>
+                      </w:r>
+                      <w:r>
+                        <w:rPr>
+                          <w:lang w:val="en-CA"/>
+                        </w:rPr>
+                        <w:t>C-Arm Design</w:t>
+                      </w:r>
+                      <w:r>
+                        <w:rPr>
+                          <w:lang w:val="en-CA"/>
+                        </w:rPr>
+                        <w:t xml:space="preserve"> (named for its shape)</w:t>
+                      </w:r>
+                      <w:r>
+                        <w:rPr>
+                          <w:lang w:val="en-CA"/>
+                        </w:rPr>
+                        <w:t xml:space="preserve"> is a portable fluoroscopy machine</w:t>
+                      </w:r>
+                      <w:r>
+                        <w:rPr>
+                          <w:lang w:val="en-CA"/>
+                        </w:rPr>
+                        <w:t xml:space="preserve"> that allows for quick real time imaging!</w:t>
+                      </w:r>
+                      <w:r>
+                        <w:rPr>
+                          <w:lang w:val="en-CA"/>
+                        </w:rPr>
+                        <w:t xml:space="preserve"> </w:t>
+                      </w:r>
+                    </w:p>
+                    <w:p>
+                      <w:pPr>
+                        <w:rPr>
+                          <w:lang w:val="en-CA"/>
+                        </w:rPr>
+                      </w:pPr>
+                      <w:r>
+                        <w:rPr>
+                          <w:lang w:val="en-CA"/>
+                        </w:rPr>
+                        <w:t xml:space="preserve">9. </w:t>
+                      </w:r>
+                      <w:r>
+                        <w:rPr>
+                          <w:lang w:val="en-CA"/>
+                        </w:rPr>
+                        <w:t>The receiver in this image is:</w:t>
+                      </w:r>
+                    </w:p>
+                    <w:p>
+                      <w:pPr>
+                        <w:pStyle w:val="ListParagraph"/>
+                        <w:numPr>
+                          <w:ilvl w:val="0"/>
+                          <w:numId w:val="3"/>
+                        </w:numPr>
+                        <w:rPr>
+                          <w:b/>
+                          <w:bCs/>
+                          <w:lang w:val="en-CA"/>
+                        </w:rPr>
+                      </w:pPr>
+                      <w:r>
+                        <w:rPr>
+                          <w:b/>
+                          <w:bCs/>
+                          <w:lang w:val="en-CA"/>
+                        </w:rPr>
+                        <w:t>Flat Panel</w:t>
+                      </w:r>
+                    </w:p>
+                    <w:p>
+                      <w:pPr>
+                        <w:pStyle w:val="ListParagraph"/>
+                        <w:numPr>
+                          <w:ilvl w:val="0"/>
+                          <w:numId w:val="3"/>
+                        </w:numPr>
+                        <w:rPr>
+                          <w:lang w:val="en-CA"/>
+                        </w:rPr>
+                      </w:pPr>
+                      <w:r>
+                        <w:rPr>
+                          <w:lang w:val="en-CA"/>
+                        </w:rPr>
+                        <w:t>Image Intensifier</w:t>
+                      </w:r>
+                    </w:p>
+                  </w:txbxContent>
+                </v:textbox>
+                <w10:wrap type="square" anchorx="margin"/>
+              </v:shape>
+            </w:pict>
+          </mc:Fallback>
+        </mc:AlternateContent>
+      </w:r>
+      <w:r>
+        <w:drawing>
+          <wp:inline distT="0" distB="0" distL="0" distR="0" wp14:anchorId="3ADD816A" wp14:editId="6ECCF8D9">
+            <wp:extent cx="3187700" cy="2516103"/>
+            <wp:effectExtent l="0" t="0" r="0" b="0"/>
+            <wp:docPr id="2" name="Picture 2"/>
+            <wp:cNvGraphicFramePr>
+              <a:graphicFrameLocks xmlns:a="http://schemas.openxmlformats.org/drawingml/2006/main" noChangeAspect="1"/>
+            </wp:cNvGraphicFramePr>
+            <a:graphic xmlns:a="http://schemas.openxmlformats.org/drawingml/2006/main">
+              <a:graphicData uri="http://schemas.openxmlformats.org/drawingml/2006/picture">
+                <pic:pic xmlns:pic="http://schemas.openxmlformats.org/drawingml/2006/picture">
+                  <pic:nvPicPr>
+                    <pic:cNvPr id="1" name=""/>
+                    <pic:cNvPicPr/>
+                  </pic:nvPicPr>
+                  <pic:blipFill>
+                    <a:blip r:embed="rId6"/>
+                    <a:stretch>
+                      <a:fillRect/>
+                    </a:stretch>
+                  </pic:blipFill>
+                  <pic:spPr>
+                    <a:xfrm>
+                      <a:off x="0" y="0"/>
+                      <a:ext cx="3190414" cy="2518245"/>
+                    </a:xfrm>
+                    <a:prstGeom prst="rect">
+                      <a:avLst/>
+                    </a:prstGeom>
+                  </pic:spPr>
+                </pic:pic>
+              </a:graphicData>
+            </a:graphic>
+          </wp:inline>
+        </w:drawing>
+      </w:r>
+    </w:p>
+    <w:p>
+      <w:pPr>
+        <w:rPr>
+          <w:b/>
+          <w:bCs/>
+          <w:lang w:val="en-CA"/>
+        </w:rPr>
+      </w:pPr>
     </w:p>
     <w:p>
       <w:pPr>
         <w:pStyle w:val="ListParagraph"/>
         <w:numPr>
           <w:ilvl w:val="0"/>
-          <w:numId w:val="1"/>
+          <w:numId w:val="4"/>
         </w:numPr>
         <w:rPr>
           <w:lang w:val="en-CA"/>
@@ -787,10 +1468,8 @@
         <w:pStyle w:val="ListParagraph"/>
         <w:numPr>
           <w:ilvl w:val="1"/>
-          <w:numId w:val="1"/>
+          <w:numId w:val="4"/>
         </w:numPr>
-        <w:spacing w:before="0" w:after="160"/>
-        <w:contextualSpacing/>
         <w:rPr>
           <w:lang w:val="en-CA"/>
         </w:rPr>
@@ -805,7 +1484,7 @@
       </w:r>
       <w:r>
         <w:rPr>
-          <w:rFonts w:eastAsia="Wingdings" w:cs="Wingdings" w:ascii="Wingdings" w:hAnsi="Wingdings"/>
+          <w:rFonts w:ascii="Wingdings" w:eastAsia="Wingdings" w:hAnsi="Wingdings" w:cs="Wingdings"/>
           <w:b/>
           <w:bCs/>
           <w:lang w:val="en-CA"/>
@@ -818,25 +1497,326 @@
           <w:bCs/>
           <w:lang w:val="en-CA"/>
         </w:rPr>
-        <w:t xml:space="preserve"> so very important to monitor dosage!</w:t>
+        <w:t xml:space="preserve"> Very important to monitor dosage!</w:t>
       </w:r>
     </w:p>
     <w:sectPr>
-      <w:type w:val="nextPage"/>
       <w:pgSz w:w="12240" w:h="15840"/>
-      <w:pgMar w:left="1440" w:right="1440" w:header="0" w:top="1440" w:footer="0" w:bottom="1440" w:gutter="0"/>
-      <w:pgNumType w:fmt="decimal"/>
-      <w:formProt w:val="false"/>
-      <w:textDirection w:val="lrTb"/>
-      <w:docGrid w:type="default" w:linePitch="360" w:charSpace="4096"/>
+      <w:pgMar w:top="1440" w:right="1440" w:bottom="1440" w:left="1440" w:header="0" w:footer="0" w:gutter="0"/>
+      <w:cols w:space="720"/>
+      <w:formProt w:val="0"/>
+      <w:docGrid w:linePitch="360" w:charSpace="4096"/>
     </w:sectPr>
   </w:body>
 </w:document>
 </file>
 
 <file path=word/numbering.xml><?xml version="1.0" encoding="utf-8"?>
-<w:numbering xmlns:w="http://schemas.openxmlformats.org/wordprocessingml/2006/main" xmlns:o="urn:schemas-microsoft-com:office:office" xmlns:r="http://schemas.openxmlformats.org/officeDocument/2006/relationships" xmlns:v="urn:schemas-microsoft-com:vml">
-  <w:abstractNum w:abstractNumId="1">
+<w:numbering xmlns:wpc="http://schemas.microsoft.com/office/word/2010/wordprocessingCanvas" xmlns:cx="http://schemas.microsoft.com/office/drawing/2014/chartex" xmlns:cx1="http://schemas.microsoft.com/office/drawing/2015/9/8/chartex" xmlns:cx2="http://schemas.microsoft.com/office/drawing/2015/10/21/chartex" xmlns:cx3="http://schemas.microsoft.com/office/drawing/2016/5/9/chartex" xmlns:cx4="http://schemas.microsoft.com/office/drawing/2016/5/10/chartex" xmlns:cx5="http://schemas.microsoft.com/office/drawing/2016/5/11/chartex" xmlns:cx6="http://schemas.microsoft.com/office/drawing/2016/5/12/chartex" xmlns:cx7="http://schemas.microsoft.com/office/drawing/2016/5/13/chartex" xmlns:cx8="http://schemas.microsoft.com/office/drawing/2016/5/14/chartex" xmlns:mc="http://schemas.openxmlformats.org/markup-compatibility/2006" xmlns:aink="http://schemas.microsoft.com/office/drawing/2016/ink" xmlns:am3d="http://schemas.microsoft.com/office/drawing/2017/model3d" xmlns:o="urn:schemas-microsoft-com:office:office" xmlns:r="http://schemas.openxmlformats.org/officeDocument/2006/relationships" xmlns:m="http://schemas.openxmlformats.org/officeDocument/2006/math" xmlns:v="urn:schemas-microsoft-com:vml" xmlns:wp14="http://schemas.microsoft.com/office/word/2010/wordprocessingDrawing" xmlns:wp="http://schemas.openxmlformats.org/drawingml/2006/wordprocessingDrawing" xmlns:w10="urn:schemas-microsoft-com:office:word" xmlns:w="http://schemas.openxmlformats.org/wordprocessingml/2006/main" xmlns:w14="http://schemas.microsoft.com/office/word/2010/wordml" xmlns:w15="http://schemas.microsoft.com/office/word/2012/wordml" xmlns:w16cex="http://schemas.microsoft.com/office/word/2018/wordml/cex" xmlns:w16cid="http://schemas.microsoft.com/office/word/2016/wordml/cid" xmlns:w16="http://schemas.microsoft.com/office/word/2018/wordml" xmlns:w16se="http://schemas.microsoft.com/office/word/2015/wordml/symex" xmlns:wpg="http://schemas.microsoft.com/office/word/2010/wordprocessingGroup" xmlns:wpi="http://schemas.microsoft.com/office/word/2010/wordprocessingInk" xmlns:wne="http://schemas.microsoft.com/office/word/2006/wordml" xmlns:wps="http://schemas.microsoft.com/office/word/2010/wordprocessingShape" mc:Ignorable="w14 w15 w16se w16cid w16 w16cex wp14">
+  <w:abstractNum w:abstractNumId="0" w15:restartNumberingAfterBreak="0">
+    <w:nsid w:val="1025164B"/>
+    <w:multiLevelType w:val="hybridMultilevel"/>
+    <w:tmpl w:val="09AA22F8"/>
+    <w:lvl w:ilvl="0" w:tplc="0409000F">
+      <w:start w:val="10"/>
+      <w:numFmt w:val="decimal"/>
+      <w:lvlText w:val="%1."/>
+      <w:lvlJc w:val="left"/>
+      <w:pPr>
+        <w:ind w:left="720" w:hanging="360"/>
+      </w:pPr>
+      <w:rPr>
+        <w:rFonts w:hint="default"/>
+      </w:rPr>
+    </w:lvl>
+    <w:lvl w:ilvl="1" w:tplc="04090019">
+      <w:start w:val="1"/>
+      <w:numFmt w:val="lowerLetter"/>
+      <w:lvlText w:val="%2."/>
+      <w:lvlJc w:val="left"/>
+      <w:pPr>
+        <w:ind w:left="1440" w:hanging="360"/>
+      </w:pPr>
+    </w:lvl>
+    <w:lvl w:ilvl="2" w:tplc="0409001B" w:tentative="1">
+      <w:start w:val="1"/>
+      <w:numFmt w:val="lowerRoman"/>
+      <w:lvlText w:val="%3."/>
+      <w:lvlJc w:val="right"/>
+      <w:pPr>
+        <w:ind w:left="2160" w:hanging="180"/>
+      </w:pPr>
+    </w:lvl>
+    <w:lvl w:ilvl="3" w:tplc="0409000F" w:tentative="1">
+      <w:start w:val="1"/>
+      <w:numFmt w:val="decimal"/>
+      <w:lvlText w:val="%4."/>
+      <w:lvlJc w:val="left"/>
+      <w:pPr>
+        <w:ind w:left="2880" w:hanging="360"/>
+      </w:pPr>
+    </w:lvl>
+    <w:lvl w:ilvl="4" w:tplc="04090019" w:tentative="1">
+      <w:start w:val="1"/>
+      <w:numFmt w:val="lowerLetter"/>
+      <w:lvlText w:val="%5."/>
+      <w:lvlJc w:val="left"/>
+      <w:pPr>
+        <w:ind w:left="3600" w:hanging="360"/>
+      </w:pPr>
+    </w:lvl>
+    <w:lvl w:ilvl="5" w:tplc="0409001B" w:tentative="1">
+      <w:start w:val="1"/>
+      <w:numFmt w:val="lowerRoman"/>
+      <w:lvlText w:val="%6."/>
+      <w:lvlJc w:val="right"/>
+      <w:pPr>
+        <w:ind w:left="4320" w:hanging="180"/>
+      </w:pPr>
+    </w:lvl>
+    <w:lvl w:ilvl="6" w:tplc="0409000F" w:tentative="1">
+      <w:start w:val="1"/>
+      <w:numFmt w:val="decimal"/>
+      <w:lvlText w:val="%7."/>
+      <w:lvlJc w:val="left"/>
+      <w:pPr>
+        <w:ind w:left="5040" w:hanging="360"/>
+      </w:pPr>
+    </w:lvl>
+    <w:lvl w:ilvl="7" w:tplc="04090019" w:tentative="1">
+      <w:start w:val="1"/>
+      <w:numFmt w:val="lowerLetter"/>
+      <w:lvlText w:val="%8."/>
+      <w:lvlJc w:val="left"/>
+      <w:pPr>
+        <w:ind w:left="5760" w:hanging="360"/>
+      </w:pPr>
+    </w:lvl>
+    <w:lvl w:ilvl="8" w:tplc="0409001B" w:tentative="1">
+      <w:start w:val="1"/>
+      <w:numFmt w:val="lowerRoman"/>
+      <w:lvlText w:val="%9."/>
+      <w:lvlJc w:val="right"/>
+      <w:pPr>
+        <w:ind w:left="6480" w:hanging="180"/>
+      </w:pPr>
+    </w:lvl>
+  </w:abstractNum>
+  <w:abstractNum w:abstractNumId="1" w15:restartNumberingAfterBreak="0">
+    <w:nsid w:val="19CC6986"/>
+    <w:multiLevelType w:val="hybridMultilevel"/>
+    <w:tmpl w:val="E202F2C2"/>
+    <w:lvl w:ilvl="0" w:tplc="04090017">
+      <w:start w:val="1"/>
+      <w:numFmt w:val="lowerLetter"/>
+      <w:lvlText w:val="%1)"/>
+      <w:lvlJc w:val="left"/>
+      <w:pPr>
+        <w:ind w:left="720" w:hanging="360"/>
+      </w:pPr>
+      <w:rPr>
+        <w:rFonts w:hint="default"/>
+      </w:rPr>
+    </w:lvl>
+    <w:lvl w:ilvl="1" w:tplc="04090019" w:tentative="1">
+      <w:start w:val="1"/>
+      <w:numFmt w:val="lowerLetter"/>
+      <w:lvlText w:val="%2."/>
+      <w:lvlJc w:val="left"/>
+      <w:pPr>
+        <w:ind w:left="1440" w:hanging="360"/>
+      </w:pPr>
+    </w:lvl>
+    <w:lvl w:ilvl="2" w:tplc="0409001B" w:tentative="1">
+      <w:start w:val="1"/>
+      <w:numFmt w:val="lowerRoman"/>
+      <w:lvlText w:val="%3."/>
+      <w:lvlJc w:val="right"/>
+      <w:pPr>
+        <w:ind w:left="2160" w:hanging="180"/>
+      </w:pPr>
+    </w:lvl>
+    <w:lvl w:ilvl="3" w:tplc="0409000F" w:tentative="1">
+      <w:start w:val="1"/>
+      <w:numFmt w:val="decimal"/>
+      <w:lvlText w:val="%4."/>
+      <w:lvlJc w:val="left"/>
+      <w:pPr>
+        <w:ind w:left="2880" w:hanging="360"/>
+      </w:pPr>
+    </w:lvl>
+    <w:lvl w:ilvl="4" w:tplc="04090019" w:tentative="1">
+      <w:start w:val="1"/>
+      <w:numFmt w:val="lowerLetter"/>
+      <w:lvlText w:val="%5."/>
+      <w:lvlJc w:val="left"/>
+      <w:pPr>
+        <w:ind w:left="3600" w:hanging="360"/>
+      </w:pPr>
+    </w:lvl>
+    <w:lvl w:ilvl="5" w:tplc="0409001B" w:tentative="1">
+      <w:start w:val="1"/>
+      <w:numFmt w:val="lowerRoman"/>
+      <w:lvlText w:val="%6."/>
+      <w:lvlJc w:val="right"/>
+      <w:pPr>
+        <w:ind w:left="4320" w:hanging="180"/>
+      </w:pPr>
+    </w:lvl>
+    <w:lvl w:ilvl="6" w:tplc="0409000F" w:tentative="1">
+      <w:start w:val="1"/>
+      <w:numFmt w:val="decimal"/>
+      <w:lvlText w:val="%7."/>
+      <w:lvlJc w:val="left"/>
+      <w:pPr>
+        <w:ind w:left="5040" w:hanging="360"/>
+      </w:pPr>
+    </w:lvl>
+    <w:lvl w:ilvl="7" w:tplc="04090019" w:tentative="1">
+      <w:start w:val="1"/>
+      <w:numFmt w:val="lowerLetter"/>
+      <w:lvlText w:val="%8."/>
+      <w:lvlJc w:val="left"/>
+      <w:pPr>
+        <w:ind w:left="5760" w:hanging="360"/>
+      </w:pPr>
+    </w:lvl>
+    <w:lvl w:ilvl="8" w:tplc="0409001B" w:tentative="1">
+      <w:start w:val="1"/>
+      <w:numFmt w:val="lowerRoman"/>
+      <w:lvlText w:val="%9."/>
+      <w:lvlJc w:val="right"/>
+      <w:pPr>
+        <w:ind w:left="6480" w:hanging="180"/>
+      </w:pPr>
+    </w:lvl>
+  </w:abstractNum>
+  <w:abstractNum w:abstractNumId="2" w15:restartNumberingAfterBreak="0">
+    <w:nsid w:val="348E7572"/>
+    <w:multiLevelType w:val="multilevel"/>
+    <w:tmpl w:val="E73A5182"/>
+    <w:lvl w:ilvl="0">
+      <w:start w:val="1"/>
+      <w:numFmt w:val="none"/>
+      <w:suff w:val="nothing"/>
+      <w:lvlText w:val=""/>
+      <w:lvlJc w:val="left"/>
+      <w:pPr>
+        <w:tabs>
+          <w:tab w:val="num" w:pos="0"/>
+        </w:tabs>
+        <w:ind w:left="0" w:firstLine="0"/>
+      </w:pPr>
+    </w:lvl>
+    <w:lvl w:ilvl="1">
+      <w:start w:val="1"/>
+      <w:numFmt w:val="none"/>
+      <w:suff w:val="nothing"/>
+      <w:lvlText w:val=""/>
+      <w:lvlJc w:val="left"/>
+      <w:pPr>
+        <w:tabs>
+          <w:tab w:val="num" w:pos="0"/>
+        </w:tabs>
+        <w:ind w:left="0" w:firstLine="0"/>
+      </w:pPr>
+    </w:lvl>
+    <w:lvl w:ilvl="2">
+      <w:start w:val="1"/>
+      <w:numFmt w:val="none"/>
+      <w:suff w:val="nothing"/>
+      <w:lvlText w:val=""/>
+      <w:lvlJc w:val="left"/>
+      <w:pPr>
+        <w:tabs>
+          <w:tab w:val="num" w:pos="0"/>
+        </w:tabs>
+        <w:ind w:left="0" w:firstLine="0"/>
+      </w:pPr>
+    </w:lvl>
+    <w:lvl w:ilvl="3">
+      <w:start w:val="1"/>
+      <w:numFmt w:val="none"/>
+      <w:suff w:val="nothing"/>
+      <w:lvlText w:val=""/>
+      <w:lvlJc w:val="left"/>
+      <w:pPr>
+        <w:tabs>
+          <w:tab w:val="num" w:pos="0"/>
+        </w:tabs>
+        <w:ind w:left="0" w:firstLine="0"/>
+      </w:pPr>
+    </w:lvl>
+    <w:lvl w:ilvl="4">
+      <w:start w:val="1"/>
+      <w:numFmt w:val="none"/>
+      <w:suff w:val="nothing"/>
+      <w:lvlText w:val=""/>
+      <w:lvlJc w:val="left"/>
+      <w:pPr>
+        <w:tabs>
+          <w:tab w:val="num" w:pos="0"/>
+        </w:tabs>
+        <w:ind w:left="0" w:firstLine="0"/>
+      </w:pPr>
+    </w:lvl>
+    <w:lvl w:ilvl="5">
+      <w:start w:val="1"/>
+      <w:numFmt w:val="none"/>
+      <w:suff w:val="nothing"/>
+      <w:lvlText w:val=""/>
+      <w:lvlJc w:val="left"/>
+      <w:pPr>
+        <w:tabs>
+          <w:tab w:val="num" w:pos="0"/>
+        </w:tabs>
+        <w:ind w:left="0" w:firstLine="0"/>
+      </w:pPr>
+    </w:lvl>
+    <w:lvl w:ilvl="6">
+      <w:start w:val="1"/>
+      <w:numFmt w:val="none"/>
+      <w:suff w:val="nothing"/>
+      <w:lvlText w:val=""/>
+      <w:lvlJc w:val="left"/>
+      <w:pPr>
+        <w:tabs>
+          <w:tab w:val="num" w:pos="0"/>
+        </w:tabs>
+        <w:ind w:left="0" w:firstLine="0"/>
+      </w:pPr>
+    </w:lvl>
+    <w:lvl w:ilvl="7">
+      <w:start w:val="1"/>
+      <w:numFmt w:val="none"/>
+      <w:suff w:val="nothing"/>
+      <w:lvlText w:val=""/>
+      <w:lvlJc w:val="left"/>
+      <w:pPr>
+        <w:tabs>
+          <w:tab w:val="num" w:pos="0"/>
+        </w:tabs>
+        <w:ind w:left="0" w:firstLine="0"/>
+      </w:pPr>
+    </w:lvl>
+    <w:lvl w:ilvl="8">
+      <w:start w:val="1"/>
+      <w:numFmt w:val="none"/>
+      <w:suff w:val="nothing"/>
+      <w:lvlText w:val=""/>
+      <w:lvlJc w:val="left"/>
+      <w:pPr>
+        <w:tabs>
+          <w:tab w:val="num" w:pos="0"/>
+        </w:tabs>
+        <w:ind w:left="0" w:firstLine="0"/>
+      </w:pPr>
+    </w:lvl>
+  </w:abstractNum>
+  <w:abstractNum w:abstractNumId="3" w15:restartNumberingAfterBreak="0">
+    <w:nsid w:val="43555464"/>
+    <w:multiLevelType w:val="multilevel"/>
+    <w:tmpl w:val="85E6317A"/>
     <w:lvl w:ilvl="0">
       <w:start w:val="1"/>
       <w:numFmt w:val="decimal"/>
@@ -946,161 +1926,49 @@
       </w:pPr>
     </w:lvl>
   </w:abstractNum>
-  <w:abstractNum w:abstractNumId="2">
-    <w:lvl w:ilvl="0">
-      <w:start w:val="1"/>
-      <w:numFmt w:val="none"/>
-      <w:suff w:val="nothing"/>
-      <w:lvlText w:val=""/>
-      <w:lvlJc w:val="left"/>
-      <w:pPr>
-        <w:tabs>
-          <w:tab w:val="num" w:pos="0"/>
-        </w:tabs>
-        <w:ind w:left="0" w:hanging="0"/>
-      </w:pPr>
-    </w:lvl>
-    <w:lvl w:ilvl="1">
-      <w:start w:val="1"/>
-      <w:numFmt w:val="none"/>
-      <w:suff w:val="nothing"/>
-      <w:lvlText w:val=""/>
-      <w:lvlJc w:val="left"/>
-      <w:pPr>
-        <w:tabs>
-          <w:tab w:val="num" w:pos="0"/>
-        </w:tabs>
-        <w:ind w:left="0" w:hanging="0"/>
-      </w:pPr>
-    </w:lvl>
-    <w:lvl w:ilvl="2">
-      <w:start w:val="1"/>
-      <w:numFmt w:val="none"/>
-      <w:suff w:val="nothing"/>
-      <w:lvlText w:val=""/>
-      <w:lvlJc w:val="left"/>
-      <w:pPr>
-        <w:tabs>
-          <w:tab w:val="num" w:pos="0"/>
-        </w:tabs>
-        <w:ind w:left="0" w:hanging="0"/>
-      </w:pPr>
-    </w:lvl>
-    <w:lvl w:ilvl="3">
-      <w:start w:val="1"/>
-      <w:numFmt w:val="none"/>
-      <w:suff w:val="nothing"/>
-      <w:lvlText w:val=""/>
-      <w:lvlJc w:val="left"/>
-      <w:pPr>
-        <w:tabs>
-          <w:tab w:val="num" w:pos="0"/>
-        </w:tabs>
-        <w:ind w:left="0" w:hanging="0"/>
-      </w:pPr>
-    </w:lvl>
-    <w:lvl w:ilvl="4">
-      <w:start w:val="1"/>
-      <w:numFmt w:val="none"/>
-      <w:suff w:val="nothing"/>
-      <w:lvlText w:val=""/>
-      <w:lvlJc w:val="left"/>
-      <w:pPr>
-        <w:tabs>
-          <w:tab w:val="num" w:pos="0"/>
-        </w:tabs>
-        <w:ind w:left="0" w:hanging="0"/>
-      </w:pPr>
-    </w:lvl>
-    <w:lvl w:ilvl="5">
-      <w:start w:val="1"/>
-      <w:numFmt w:val="none"/>
-      <w:suff w:val="nothing"/>
-      <w:lvlText w:val=""/>
-      <w:lvlJc w:val="left"/>
-      <w:pPr>
-        <w:tabs>
-          <w:tab w:val="num" w:pos="0"/>
-        </w:tabs>
-        <w:ind w:left="0" w:hanging="0"/>
-      </w:pPr>
-    </w:lvl>
-    <w:lvl w:ilvl="6">
-      <w:start w:val="1"/>
-      <w:numFmt w:val="none"/>
-      <w:suff w:val="nothing"/>
-      <w:lvlText w:val=""/>
-      <w:lvlJc w:val="left"/>
-      <w:pPr>
-        <w:tabs>
-          <w:tab w:val="num" w:pos="0"/>
-        </w:tabs>
-        <w:ind w:left="0" w:hanging="0"/>
-      </w:pPr>
-    </w:lvl>
-    <w:lvl w:ilvl="7">
-      <w:start w:val="1"/>
-      <w:numFmt w:val="none"/>
-      <w:suff w:val="nothing"/>
-      <w:lvlText w:val=""/>
-      <w:lvlJc w:val="left"/>
-      <w:pPr>
-        <w:tabs>
-          <w:tab w:val="num" w:pos="0"/>
-        </w:tabs>
-        <w:ind w:left="0" w:hanging="0"/>
-      </w:pPr>
-    </w:lvl>
-    <w:lvl w:ilvl="8">
-      <w:start w:val="1"/>
-      <w:numFmt w:val="none"/>
-      <w:suff w:val="nothing"/>
-      <w:lvlText w:val=""/>
-      <w:lvlJc w:val="left"/>
-      <w:pPr>
-        <w:tabs>
-          <w:tab w:val="num" w:pos="0"/>
-        </w:tabs>
-        <w:ind w:left="0" w:hanging="0"/>
-      </w:pPr>
-    </w:lvl>
-  </w:abstractNum>
   <w:num w:numId="1">
-    <w:abstractNumId w:val="1"/>
+    <w:abstractNumId w:val="3"/>
   </w:num>
   <w:num w:numId="2">
     <w:abstractNumId w:val="2"/>
+  </w:num>
+  <w:num w:numId="3">
+    <w:abstractNumId w:val="1"/>
+  </w:num>
+  <w:num w:numId="4">
+    <w:abstractNumId w:val="0"/>
   </w:num>
 </w:numbering>
 </file>
 
 <file path=word/styles.xml><?xml version="1.0" encoding="utf-8"?>
-<w:styles xmlns:w="http://schemas.openxmlformats.org/wordprocessingml/2006/main" xmlns:w14="http://schemas.microsoft.com/office/word/2010/wordml" xmlns:mc="http://schemas.openxmlformats.org/markup-compatibility/2006" mc:Ignorable="w14">
+<w:styles xmlns:mc="http://schemas.openxmlformats.org/markup-compatibility/2006" xmlns:r="http://schemas.openxmlformats.org/officeDocument/2006/relationships" xmlns:w="http://schemas.openxmlformats.org/wordprocessingml/2006/main" xmlns:w14="http://schemas.microsoft.com/office/word/2010/wordml" xmlns:w15="http://schemas.microsoft.com/office/word/2012/wordml" xmlns:w16cex="http://schemas.microsoft.com/office/word/2018/wordml/cex" xmlns:w16cid="http://schemas.microsoft.com/office/word/2016/wordml/cid" xmlns:w16="http://schemas.microsoft.com/office/word/2018/wordml" xmlns:w16se="http://schemas.microsoft.com/office/word/2015/wordml/symex" mc:Ignorable="w14 w15 w16se w16cid w16 w16cex">
   <w:docDefaults>
     <w:rPrDefault>
       <w:rPr>
-        <w:rFonts w:ascii="Calibri" w:hAnsi="Calibri" w:eastAsia="Calibri" w:cs="" w:asciiTheme="minorHAnsi" w:cstheme="minorBidi" w:eastAsiaTheme="minorHAnsi" w:hAnsiTheme="minorHAnsi"/>
+        <w:rFonts w:asciiTheme="minorHAnsi" w:eastAsiaTheme="minorHAnsi" w:hAnsiTheme="minorHAnsi" w:cstheme="minorBidi"/>
+        <w:sz w:val="22"/>
         <w:szCs w:val="22"/>
         <w:lang w:val="en-US" w:eastAsia="en-US" w:bidi="ar-SA"/>
       </w:rPr>
     </w:rPrDefault>
     <w:pPrDefault>
       <w:pPr>
-        <w:suppressAutoHyphens w:val="true"/>
+        <w:suppressAutoHyphens/>
       </w:pPr>
     </w:pPrDefault>
   </w:docDefaults>
   <w:latentStyles w:defLockedState="0" w:defUIPriority="99" w:defSemiHidden="0" w:defUnhideWhenUsed="0" w:defQFormat="0" w:count="376">
     <w:lsdException w:name="Normal" w:uiPriority="0" w:qFormat="1"/>
     <w:lsdException w:name="heading 1" w:uiPriority="9" w:qFormat="1"/>
-    <w:lsdException w:name="heading 2" w:uiPriority="9" w:semiHidden="1" w:unhideWhenUsed="1" w:qFormat="1"/>
-    <w:lsdException w:name="heading 3" w:uiPriority="9" w:semiHidden="1" w:unhideWhenUsed="1" w:qFormat="1"/>
-    <w:lsdException w:name="heading 4" w:uiPriority="9" w:semiHidden="1" w:unhideWhenUsed="1" w:qFormat="1"/>
-    <w:lsdException w:name="heading 5" w:uiPriority="9" w:semiHidden="1" w:unhideWhenUsed="1" w:qFormat="1"/>
-    <w:lsdException w:name="heading 6" w:uiPriority="9" w:semiHidden="1" w:unhideWhenUsed="1" w:qFormat="1"/>
-    <w:lsdException w:name="heading 7" w:uiPriority="9" w:semiHidden="1" w:unhideWhenUsed="1" w:qFormat="1"/>
-    <w:lsdException w:name="heading 8" w:uiPriority="9" w:semiHidden="1" w:unhideWhenUsed="1" w:qFormat="1"/>
-    <w:lsdException w:name="heading 9" w:uiPriority="9" w:semiHidden="1" w:unhideWhenUsed="1" w:qFormat="1"/>
+    <w:lsdException w:name="heading 2" w:semiHidden="1" w:uiPriority="9" w:unhideWhenUsed="1" w:qFormat="1"/>
+    <w:lsdException w:name="heading 3" w:semiHidden="1" w:uiPriority="9" w:unhideWhenUsed="1" w:qFormat="1"/>
+    <w:lsdException w:name="heading 4" w:semiHidden="1" w:uiPriority="9" w:unhideWhenUsed="1" w:qFormat="1"/>
+    <w:lsdException w:name="heading 5" w:semiHidden="1" w:uiPriority="9" w:unhideWhenUsed="1" w:qFormat="1"/>
+    <w:lsdException w:name="heading 6" w:semiHidden="1" w:uiPriority="9" w:unhideWhenUsed="1" w:qFormat="1"/>
+    <w:lsdException w:name="heading 7" w:semiHidden="1" w:uiPriority="9" w:unhideWhenUsed="1" w:qFormat="1"/>
+    <w:lsdException w:name="heading 8" w:semiHidden="1" w:uiPriority="9" w:unhideWhenUsed="1" w:qFormat="1"/>
+    <w:lsdException w:name="heading 9" w:semiHidden="1" w:uiPriority="9" w:unhideWhenUsed="1" w:qFormat="1"/>
     <w:lsdException w:name="index 1" w:semiHidden="1" w:unhideWhenUsed="1"/>
     <w:lsdException w:name="index 2" w:semiHidden="1" w:unhideWhenUsed="1"/>
     <w:lsdException w:name="index 3" w:semiHidden="1" w:unhideWhenUsed="1"/>
@@ -1110,22 +1978,22 @@
     <w:lsdException w:name="index 7" w:semiHidden="1" w:unhideWhenUsed="1"/>
     <w:lsdException w:name="index 8" w:semiHidden="1" w:unhideWhenUsed="1"/>
     <w:lsdException w:name="index 9" w:semiHidden="1" w:unhideWhenUsed="1"/>
-    <w:lsdException w:name="toc 1" w:uiPriority="39" w:semiHidden="1" w:unhideWhenUsed="1"/>
-    <w:lsdException w:name="toc 2" w:uiPriority="39" w:semiHidden="1" w:unhideWhenUsed="1"/>
-    <w:lsdException w:name="toc 3" w:uiPriority="39" w:semiHidden="1" w:unhideWhenUsed="1"/>
-    <w:lsdException w:name="toc 4" w:uiPriority="39" w:semiHidden="1" w:unhideWhenUsed="1"/>
-    <w:lsdException w:name="toc 5" w:uiPriority="39" w:semiHidden="1" w:unhideWhenUsed="1"/>
-    <w:lsdException w:name="toc 6" w:uiPriority="39" w:semiHidden="1" w:unhideWhenUsed="1"/>
-    <w:lsdException w:name="toc 7" w:uiPriority="39" w:semiHidden="1" w:unhideWhenUsed="1"/>
-    <w:lsdException w:name="toc 8" w:uiPriority="39" w:semiHidden="1" w:unhideWhenUsed="1"/>
-    <w:lsdException w:name="toc 9" w:uiPriority="39" w:semiHidden="1" w:unhideWhenUsed="1"/>
+    <w:lsdException w:name="toc 1" w:semiHidden="1" w:uiPriority="39" w:unhideWhenUsed="1"/>
+    <w:lsdException w:name="toc 2" w:semiHidden="1" w:uiPriority="39" w:unhideWhenUsed="1"/>
+    <w:lsdException w:name="toc 3" w:semiHidden="1" w:uiPriority="39" w:unhideWhenUsed="1"/>
+    <w:lsdException w:name="toc 4" w:semiHidden="1" w:uiPriority="39" w:unhideWhenUsed="1"/>
+    <w:lsdException w:name="toc 5" w:semiHidden="1" w:uiPriority="39" w:unhideWhenUsed="1"/>
+    <w:lsdException w:name="toc 6" w:semiHidden="1" w:uiPriority="39" w:unhideWhenUsed="1"/>
+    <w:lsdException w:name="toc 7" w:semiHidden="1" w:uiPriority="39" w:unhideWhenUsed="1"/>
+    <w:lsdException w:name="toc 8" w:semiHidden="1" w:uiPriority="39" w:unhideWhenUsed="1"/>
+    <w:lsdException w:name="toc 9" w:semiHidden="1" w:uiPriority="39" w:unhideWhenUsed="1"/>
     <w:lsdException w:name="Normal Indent" w:semiHidden="1" w:unhideWhenUsed="1"/>
     <w:lsdException w:name="footnote text" w:semiHidden="1" w:unhideWhenUsed="1"/>
     <w:lsdException w:name="annotation text" w:semiHidden="1" w:unhideWhenUsed="1"/>
     <w:lsdException w:name="header" w:semiHidden="1" w:unhideWhenUsed="1"/>
     <w:lsdException w:name="footer" w:semiHidden="1" w:unhideWhenUsed="1"/>
     <w:lsdException w:name="index heading" w:semiHidden="1" w:unhideWhenUsed="1"/>
-    <w:lsdException w:name="caption" w:uiPriority="35" w:semiHidden="1" w:unhideWhenUsed="1" w:qFormat="1"/>
+    <w:lsdException w:name="caption" w:semiHidden="1" w:uiPriority="35" w:unhideWhenUsed="1" w:qFormat="1"/>
     <w:lsdException w:name="table of figures" w:semiHidden="1" w:unhideWhenUsed="1"/>
     <w:lsdException w:name="envelope address" w:semiHidden="1" w:unhideWhenUsed="1"/>
     <w:lsdException w:name="envelope return" w:semiHidden="1" w:unhideWhenUsed="1"/>
@@ -1156,7 +2024,7 @@
     <w:lsdException w:name="Title" w:uiPriority="10" w:qFormat="1"/>
     <w:lsdException w:name="Closing" w:semiHidden="1" w:unhideWhenUsed="1"/>
     <w:lsdException w:name="Signature" w:semiHidden="1" w:unhideWhenUsed="1"/>
-    <w:lsdException w:name="Default Paragraph Font" w:uiPriority="1" w:semiHidden="1" w:unhideWhenUsed="1"/>
+    <w:lsdException w:name="Default Paragraph Font" w:semiHidden="1" w:uiPriority="1" w:unhideWhenUsed="1"/>
     <w:lsdException w:name="Body Text" w:semiHidden="1" w:unhideWhenUsed="1"/>
     <w:lsdException w:name="Body Text Indent" w:semiHidden="1" w:unhideWhenUsed="1"/>
     <w:lsdException w:name="List Continue" w:semiHidden="1" w:unhideWhenUsed="1"/>
@@ -1356,8 +2224,8 @@
     <w:lsdException w:name="Subtle Reference" w:uiPriority="31" w:qFormat="1"/>
     <w:lsdException w:name="Intense Reference" w:uiPriority="32" w:qFormat="1"/>
     <w:lsdException w:name="Book Title" w:uiPriority="33" w:qFormat="1"/>
-    <w:lsdException w:name="Bibliography" w:uiPriority="37" w:semiHidden="1" w:unhideWhenUsed="1"/>
-    <w:lsdException w:name="TOC Heading" w:uiPriority="39" w:semiHidden="1" w:unhideWhenUsed="1" w:qFormat="1"/>
+    <w:lsdException w:name="Bibliography" w:semiHidden="1" w:uiPriority="37" w:unhideWhenUsed="1"/>
+    <w:lsdException w:name="TOC Heading" w:semiHidden="1" w:uiPriority="39" w:unhideWhenUsed="1" w:qFormat="1"/>
     <w:lsdException w:name="Plain Table 1" w:uiPriority="41"/>
     <w:lsdException w:name="Plain Table 2" w:uiPriority="42"/>
     <w:lsdException w:name="Plain Table 3" w:uiPriority="43"/>
@@ -1468,66 +2336,71 @@
     <w:lsdException w:name="Unresolved Mention" w:semiHidden="1" w:unhideWhenUsed="1"/>
     <w:lsdException w:name="Smart Link" w:semiHidden="1" w:unhideWhenUsed="1"/>
   </w:latentStyles>
-  <w:style w:type="paragraph" w:styleId="Normal" w:default="1">
+  <w:style w:type="paragraph" w:default="1" w:styleId="Normal">
     <w:name w:val="Normal"/>
     <w:qFormat/>
     <w:pPr>
-      <w:widowControl/>
-      <w:suppressAutoHyphens w:val="true"/>
-      <w:bidi w:val="0"/>
-      <w:spacing w:lineRule="auto" w:line="259" w:before="0" w:after="160"/>
-      <w:jc w:val="left"/>
+      <w:spacing w:after="160" w:line="259" w:lineRule="auto"/>
     </w:pPr>
-    <w:rPr>
-      <w:rFonts w:ascii="Calibri" w:hAnsi="Calibri" w:eastAsia="Calibri" w:cs="" w:asciiTheme="minorHAnsi" w:cstheme="minorBidi" w:eastAsiaTheme="minorHAnsi" w:hAnsiTheme="minorHAnsi"/>
-      <w:color w:val="auto"/>
-      <w:kern w:val="0"/>
-      <w:sz w:val="22"/>
-      <w:szCs w:val="22"/>
-      <w:lang w:val="en-US" w:eastAsia="en-US" w:bidi="ar-SA"/>
-    </w:rPr>
   </w:style>
-  <w:style w:type="character" w:styleId="DefaultParagraphFont" w:default="1">
+  <w:style w:type="character" w:default="1" w:styleId="DefaultParagraphFont">
     <w:name w:val="Default Paragraph Font"/>
     <w:uiPriority w:val="1"/>
     <w:semiHidden/>
     <w:unhideWhenUsed/>
-    <w:qFormat/>
-    <w:rPr/>
   </w:style>
-  <w:style w:type="paragraph" w:styleId="Heading">
+  <w:style w:type="table" w:default="1" w:styleId="TableNormal">
+    <w:name w:val="Normal Table"/>
+    <w:uiPriority w:val="99"/>
+    <w:semiHidden/>
+    <w:unhideWhenUsed/>
+    <w:tblPr>
+      <w:tblInd w:w="0" w:type="dxa"/>
+      <w:tblCellMar>
+        <w:top w:w="0" w:type="dxa"/>
+        <w:left w:w="108" w:type="dxa"/>
+        <w:bottom w:w="0" w:type="dxa"/>
+        <w:right w:w="108" w:type="dxa"/>
+      </w:tblCellMar>
+    </w:tblPr>
+  </w:style>
+  <w:style w:type="numbering" w:default="1" w:styleId="NoList">
+    <w:name w:val="No List"/>
+    <w:uiPriority w:val="99"/>
+    <w:semiHidden/>
+    <w:unhideWhenUsed/>
+  </w:style>
+  <w:style w:type="paragraph" w:customStyle="1" w:styleId="Heading">
     <w:name w:val="Heading"/>
     <w:basedOn w:val="Normal"/>
-    <w:next w:val="TextBody"/>
+    <w:next w:val="BodyText"/>
     <w:qFormat/>
     <w:pPr>
-      <w:keepNext w:val="true"/>
+      <w:keepNext/>
       <w:spacing w:before="240" w:after="120"/>
     </w:pPr>
     <w:rPr>
-      <w:rFonts w:ascii="Liberation Sans" w:hAnsi="Liberation Sans" w:eastAsia="Noto Sans CJK SC" w:cs="Lohit Devanagari"/>
+      <w:rFonts w:ascii="Liberation Sans" w:eastAsia="Noto Sans CJK SC" w:hAnsi="Liberation Sans" w:cs="Lohit Devanagari"/>
       <w:sz w:val="28"/>
       <w:szCs w:val="28"/>
     </w:rPr>
   </w:style>
-  <w:style w:type="paragraph" w:styleId="TextBody">
+  <w:style w:type="paragraph" w:styleId="BodyText">
     <w:name w:val="Body Text"/>
     <w:basedOn w:val="Normal"/>
     <w:pPr>
-      <w:spacing w:lineRule="auto" w:line="276" w:before="0" w:after="140"/>
+      <w:spacing w:after="140" w:line="276" w:lineRule="auto"/>
     </w:pPr>
-    <w:rPr/>
   </w:style>
   <w:style w:type="paragraph" w:styleId="List">
     <w:name w:val="List"/>
-    <w:basedOn w:val="TextBody"/>
-    <w:pPr/>
+    <w:basedOn w:val="BodyText"/>
     <w:rPr>
       <w:rFonts w:cs="Lohit Devanagari"/>
     </w:rPr>
   </w:style>
   <w:style w:type="paragraph" w:styleId="Caption">
-    <w:name w:val="Caption"/>
+    <w:name w:val="caption"/>
     <w:basedOn w:val="Normal"/>
     <w:qFormat/>
     <w:pPr>
@@ -1542,7 +2415,7 @@
       <w:szCs w:val="24"/>
     </w:rPr>
   </w:style>
-  <w:style w:type="paragraph" w:styleId="Index">
+  <w:style w:type="paragraph" w:customStyle="1" w:styleId="Index">
     <w:name w:val="Index"/>
     <w:basedOn w:val="Normal"/>
     <w:qFormat/>
@@ -1558,35 +2431,11 @@
     <w:basedOn w:val="Normal"/>
     <w:uiPriority w:val="34"/>
     <w:qFormat/>
-    <w:rsid w:val="00ac230f"/>
+    <w:rsid w:val="00AC230F"/>
     <w:pPr>
-      <w:spacing w:before="0" w:after="160"/>
-      <w:ind w:left="720" w:hanging="0"/>
+      <w:ind w:left="720"/>
       <w:contextualSpacing/>
     </w:pPr>
-    <w:rPr/>
-  </w:style>
-  <w:style w:type="numbering" w:styleId="NoList" w:default="1">
-    <w:name w:val="No List"/>
-    <w:uiPriority w:val="99"/>
-    <w:semiHidden/>
-    <w:unhideWhenUsed/>
-    <w:qFormat/>
-  </w:style>
-  <w:style w:type="table" w:default="1" w:styleId="TableNormal">
-    <w:name w:val="Normal Table"/>
-    <w:uiPriority w:val="99"/>
-    <w:semiHidden/>
-    <w:unhideWhenUsed/>
-    <w:tblPr>
-      <w:tblInd w:w="0" w:type="dxa"/>
-      <w:tblCellMar>
-        <w:top w:w="0" w:type="dxa"/>
-        <w:left w:w="108" w:type="dxa"/>
-        <w:bottom w:w="0" w:type="dxa"/>
-        <w:right w:w="108" w:type="dxa"/>
-      </w:tblCellMar>
-    </w:tblPr>
   </w:style>
 </w:styles>
 </file>

</xml_diff>